<commit_message>
Updated scrum meeting week 4
</commit_message>
<xml_diff>
--- a/Scrum meetings/SCRUM-MEETING-Week 4.docx
+++ b/Scrum meetings/SCRUM-MEETING-Week 4.docx
@@ -63,12 +63,12 @@
           <wp:inline distB="0" distT="0" distL="0" distR="0">
             <wp:extent cx="160952" cy="160952"/>
             <wp:effectExtent b="0" l="0" r="0" t="0"/>
-            <wp:docPr descr=":white_check_mark:" id="1499542648" name="image3.png"/>
+            <wp:docPr descr=":white_check_mark:" id="1499542648" name="image1.png"/>
             <a:graphic>
               <a:graphicData uri="http://schemas.openxmlformats.org/drawingml/2006/picture">
                 <pic:pic>
                   <pic:nvPicPr>
-                    <pic:cNvPr descr=":white_check_mark:" id="0" name="image3.png"/>
+                    <pic:cNvPr descr=":white_check_mark:" id="0" name="image1.png"/>
                     <pic:cNvPicPr preferRelativeResize="0"/>
                   </pic:nvPicPr>
                   <pic:blipFill>
@@ -299,6 +299,7 @@
             <w:r>
               <w:rPr>
                 <w:rFonts w:ascii="Times New Roman" w:cs="Times New Roman" w:eastAsia="Times New Roman" w:hAnsi="Times New Roman"/>
+                <w:strike w:val="1"/>
                 <w:rtl w:val="0"/>
               </w:rPr>
               <w:t xml:space="preserve">distribute tasks - </w:t>
@@ -307,12 +308,14 @@
               <w:rPr>
                 <w:rFonts w:ascii="Times New Roman" w:cs="Times New Roman" w:eastAsia="Times New Roman" w:hAnsi="Times New Roman"/>
                 <w:b w:val="1"/>
+                <w:strike w:val="1"/>
                 <w:rtl w:val="0"/>
               </w:rPr>
               <w:t xml:space="preserve">Individual capacity</w:t>
             </w:r>
             <w:r>
               <w:rPr>
+                <w:strike w:val="1"/>
                 <w:rtl w:val="0"/>
               </w:rPr>
             </w:r>
@@ -413,12 +416,12 @@
           <wp:inline distB="0" distT="0" distL="0" distR="0">
             <wp:extent cx="173032" cy="173032"/>
             <wp:effectExtent b="0" l="0" r="0" t="0"/>
-            <wp:docPr descr=":busts_in_silhouette:" id="1499542650" name="image2.png"/>
+            <wp:docPr descr=":busts_in_silhouette:" id="1499542650" name="image3.png"/>
             <a:graphic>
               <a:graphicData uri="http://schemas.openxmlformats.org/drawingml/2006/picture">
                 <pic:pic>
                   <pic:nvPicPr>
-                    <pic:cNvPr descr=":busts_in_silhouette:" id="0" name="image2.png"/>
+                    <pic:cNvPr descr=":busts_in_silhouette:" id="0" name="image3.png"/>
                     <pic:cNvPicPr preferRelativeResize="0"/>
                   </pic:nvPicPr>
                   <pic:blipFill>
@@ -796,12 +799,12 @@
           <wp:inline distB="0" distT="0" distL="0" distR="0">
             <wp:extent cx="193700" cy="193700"/>
             <wp:effectExtent b="0" l="0" r="0" t="0"/>
-            <wp:docPr descr=":pencil2:" id="1499542649" name="image1.png"/>
+            <wp:docPr descr=":pencil2:" id="1499542649" name="image2.png"/>
             <a:graphic>
               <a:graphicData uri="http://schemas.openxmlformats.org/drawingml/2006/picture">
                 <pic:pic>
                   <pic:nvPicPr>
-                    <pic:cNvPr descr=":pencil2:" id="0" name="image1.png"/>
+                    <pic:cNvPr descr=":pencil2:" id="0" name="image2.png"/>
                     <pic:cNvPicPr preferRelativeResize="0"/>
                   </pic:nvPicPr>
                   <pic:blipFill>
@@ -893,12 +896,12 @@
         <w:tblLook w:val="0400"/>
       </w:tblPr>
       <w:tblGrid>
-        <w:gridCol w:w="2010"/>
-        <w:gridCol w:w="5790"/>
+        <w:gridCol w:w="1995"/>
+        <w:gridCol w:w="5805"/>
         <w:tblGridChange w:id="0">
           <w:tblGrid>
-            <w:gridCol w:w="2010"/>
-            <w:gridCol w:w="5790"/>
+            <w:gridCol w:w="1995"/>
+            <w:gridCol w:w="5805"/>
           </w:tblGrid>
         </w:tblGridChange>
       </w:tblGrid>
@@ -1358,7 +1361,7 @@
                 <w:rFonts w:ascii="Times New Roman" w:cs="Times New Roman" w:eastAsia="Times New Roman" w:hAnsi="Times New Roman"/>
                 <w:rtl w:val="0"/>
               </w:rPr>
-              <w:t xml:space="preserve">​​Feb 2, 2024</w:t>
+              <w:t xml:space="preserve">​​Jan 31, 2024</w:t>
             </w:r>
           </w:p>
         </w:tc>
@@ -1406,7 +1409,7 @@
                 <w:rFonts w:ascii="Times New Roman" w:cs="Times New Roman" w:eastAsia="Times New Roman" w:hAnsi="Times New Roman"/>
                 <w:rtl w:val="0"/>
               </w:rPr>
-              <w:t xml:space="preserve">Feb 8, 2024</w:t>
+              <w:t xml:space="preserve">Feb 9, 2024</w:t>
             </w:r>
           </w:p>
         </w:tc>
@@ -1454,7 +1457,52 @@
                 <w:rFonts w:ascii="Times New Roman" w:cs="Times New Roman" w:eastAsia="Times New Roman" w:hAnsi="Times New Roman"/>
                 <w:rtl w:val="0"/>
               </w:rPr>
-              <w:t xml:space="preserve">​​Complete 75% of Milestone 2 </w:t>
+              <w:t xml:space="preserve">​​Brainstorming Ideas</w:t>
+            </w:r>
+          </w:p>
+        </w:tc>
+      </w:tr>
+      <w:tr>
+        <w:trPr>
+          <w:cantSplit w:val="0"/>
+          <w:trHeight w:val="260.9765625" w:hRule="atLeast"/>
+          <w:tblHeader w:val="0"/>
+        </w:trPr>
+        <w:tc>
+          <w:tcPr>
+            <w:shd w:fill="fffae6" w:val="clear"/>
+          </w:tcPr>
+          <w:p>
+            <w:pPr>
+              <w:rPr>
+                <w:rFonts w:ascii="Times New Roman" w:cs="Times New Roman" w:eastAsia="Times New Roman" w:hAnsi="Times New Roman"/>
+                <w:b w:val="1"/>
+              </w:rPr>
+            </w:pPr>
+            <w:r>
+              <w:rPr>
+                <w:rFonts w:ascii="Times New Roman" w:cs="Times New Roman" w:eastAsia="Times New Roman" w:hAnsi="Times New Roman"/>
+                <w:b w:val="1"/>
+                <w:rtl w:val="0"/>
+              </w:rPr>
+              <w:t xml:space="preserve">Team capacity</w:t>
+            </w:r>
+          </w:p>
+        </w:tc>
+        <w:tc>
+          <w:tcPr/>
+          <w:p>
+            <w:pPr>
+              <w:rPr>
+                <w:rFonts w:ascii="Times New Roman" w:cs="Times New Roman" w:eastAsia="Times New Roman" w:hAnsi="Times New Roman"/>
+              </w:rPr>
+            </w:pPr>
+            <w:r>
+              <w:rPr>
+                <w:rFonts w:ascii="Times New Roman" w:cs="Times New Roman" w:eastAsia="Times New Roman" w:hAnsi="Times New Roman"/>
+                <w:rtl w:val="0"/>
+              </w:rPr>
+              <w:t xml:space="preserve">4</w:t>
             </w:r>
           </w:p>
         </w:tc>
@@ -1481,7 +1529,7 @@
                 <w:b w:val="1"/>
                 <w:rtl w:val="0"/>
               </w:rPr>
-              <w:t xml:space="preserve">Team capacity</w:t>
+              <w:t xml:space="preserve">Issues capacity</w:t>
             </w:r>
           </w:p>
         </w:tc>
@@ -1489,16 +1537,98 @@
           <w:tcPr/>
           <w:p>
             <w:pPr>
-              <w:rPr>
-                <w:rFonts w:ascii="Times New Roman" w:cs="Times New Roman" w:eastAsia="Times New Roman" w:hAnsi="Times New Roman"/>
-              </w:rPr>
-            </w:pPr>
-            <w:r>
-              <w:rPr>
-                <w:rFonts w:ascii="Times New Roman" w:cs="Times New Roman" w:eastAsia="Times New Roman" w:hAnsi="Times New Roman"/>
-                <w:rtl w:val="0"/>
-              </w:rPr>
-              <w:t xml:space="preserve">4</w:t>
+              <w:numPr>
+                <w:ilvl w:val="0"/>
+                <w:numId w:val="1"/>
+              </w:numPr>
+              <w:ind w:left="720" w:hanging="360"/>
+              <w:rPr>
+                <w:rFonts w:ascii="Times New Roman" w:cs="Times New Roman" w:eastAsia="Times New Roman" w:hAnsi="Times New Roman"/>
+                <w:color w:val="2d3b45"/>
+                <w:highlight w:val="white"/>
+                <w:u w:val="none"/>
+              </w:rPr>
+            </w:pPr>
+            <w:r>
+              <w:rPr>
+                <w:rFonts w:ascii="Times New Roman" w:cs="Times New Roman" w:eastAsia="Times New Roman" w:hAnsi="Times New Roman"/>
+                <w:color w:val="2d3b45"/>
+                <w:highlight w:val="white"/>
+                <w:rtl w:val="0"/>
+              </w:rPr>
+              <w:t xml:space="preserve">Construct a list of features that are to be implemented in the e-learning project</w:t>
+            </w:r>
+          </w:p>
+          <w:p>
+            <w:pPr>
+              <w:numPr>
+                <w:ilvl w:val="0"/>
+                <w:numId w:val="1"/>
+              </w:numPr>
+              <w:ind w:left="720" w:hanging="360"/>
+              <w:rPr>
+                <w:rFonts w:ascii="Times New Roman" w:cs="Times New Roman" w:eastAsia="Times New Roman" w:hAnsi="Times New Roman"/>
+                <w:color w:val="2d3b45"/>
+                <w:highlight w:val="white"/>
+                <w:u w:val="none"/>
+              </w:rPr>
+            </w:pPr>
+            <w:r>
+              <w:rPr>
+                <w:rFonts w:ascii="Times New Roman" w:cs="Times New Roman" w:eastAsia="Times New Roman" w:hAnsi="Times New Roman"/>
+                <w:color w:val="2d3b45"/>
+                <w:highlight w:val="white"/>
+                <w:rtl w:val="0"/>
+              </w:rPr>
+              <w:t xml:space="preserve">Make a class diagram to understand the proposed workflow and what features will be available to different users</w:t>
+            </w:r>
+          </w:p>
+          <w:p>
+            <w:pPr>
+              <w:numPr>
+                <w:ilvl w:val="0"/>
+                <w:numId w:val="1"/>
+              </w:numPr>
+              <w:ind w:left="720" w:hanging="360"/>
+              <w:rPr>
+                <w:rFonts w:ascii="Times New Roman" w:cs="Times New Roman" w:eastAsia="Times New Roman" w:hAnsi="Times New Roman"/>
+                <w:color w:val="2d3b45"/>
+                <w:highlight w:val="white"/>
+                <w:u w:val="none"/>
+              </w:rPr>
+            </w:pPr>
+            <w:r>
+              <w:rPr>
+                <w:rFonts w:ascii="Times New Roman" w:cs="Times New Roman" w:eastAsia="Times New Roman" w:hAnsi="Times New Roman"/>
+                <w:color w:val="2d3b45"/>
+                <w:highlight w:val="white"/>
+                <w:rtl w:val="0"/>
+              </w:rPr>
+              <w:t xml:space="preserve">Come up with case study descriptions to get a rough idea of different pre and post conditions of our proposed features</w:t>
+            </w:r>
+          </w:p>
+          <w:p>
+            <w:pPr>
+              <w:numPr>
+                <w:ilvl w:val="0"/>
+                <w:numId w:val="1"/>
+              </w:numPr>
+              <w:ind w:left="720" w:hanging="360"/>
+              <w:rPr>
+                <w:rFonts w:ascii="Times New Roman" w:cs="Times New Roman" w:eastAsia="Times New Roman" w:hAnsi="Times New Roman"/>
+                <w:color w:val="2d3b45"/>
+                <w:highlight w:val="white"/>
+                <w:u w:val="none"/>
+              </w:rPr>
+            </w:pPr>
+            <w:r>
+              <w:rPr>
+                <w:rFonts w:ascii="Times New Roman" w:cs="Times New Roman" w:eastAsia="Times New Roman" w:hAnsi="Times New Roman"/>
+                <w:color w:val="2d3b45"/>
+                <w:highlight w:val="white"/>
+                <w:rtl w:val="0"/>
+              </w:rPr>
+              <w:t xml:space="preserve">Different user stories to help define an acceptance criteria for our case studies</w:t>
             </w:r>
           </w:p>
         </w:tc>
@@ -1525,7 +1655,7 @@
                 <w:b w:val="1"/>
                 <w:rtl w:val="0"/>
               </w:rPr>
-              <w:t xml:space="preserve">Issues capacity</w:t>
+              <w:t xml:space="preserve">Individual capacity</w:t>
             </w:r>
           </w:p>
         </w:tc>
@@ -1533,333 +1663,80 @@
           <w:tcPr/>
           <w:p>
             <w:pPr>
-              <w:numPr>
-                <w:ilvl w:val="0"/>
-                <w:numId w:val="3"/>
-              </w:numPr>
-              <w:ind w:left="720" w:hanging="360"/>
-              <w:rPr>
-                <w:rFonts w:ascii="Times New Roman" w:cs="Times New Roman" w:eastAsia="Times New Roman" w:hAnsi="Times New Roman"/>
-                <w:u w:val="none"/>
-              </w:rPr>
-            </w:pPr>
-            <w:r>
-              <w:rPr>
-                <w:rFonts w:ascii="Times New Roman" w:cs="Times New Roman" w:eastAsia="Times New Roman" w:hAnsi="Times New Roman"/>
-                <w:rtl w:val="0"/>
-              </w:rPr>
-              <w:t xml:space="preserve">Description of the project</w:t>
-            </w:r>
-          </w:p>
-          <w:p>
-            <w:pPr>
-              <w:numPr>
-                <w:ilvl w:val="1"/>
-                <w:numId w:val="3"/>
-              </w:numPr>
-              <w:ind w:left="1440" w:hanging="360"/>
-              <w:rPr>
-                <w:rFonts w:ascii="Times New Roman" w:cs="Times New Roman" w:eastAsia="Times New Roman" w:hAnsi="Times New Roman"/>
-                <w:u w:val="none"/>
-              </w:rPr>
-            </w:pPr>
-            <w:r>
-              <w:rPr>
-                <w:rFonts w:ascii="Times New Roman" w:cs="Times New Roman" w:eastAsia="Times New Roman" w:hAnsi="Times New Roman"/>
-                <w:rtl w:val="0"/>
-              </w:rPr>
-              <w:t xml:space="preserve">a summary with adequately details</w:t>
-            </w:r>
-          </w:p>
-          <w:p>
-            <w:pPr>
-              <w:numPr>
-                <w:ilvl w:val="0"/>
-                <w:numId w:val="3"/>
-              </w:numPr>
-              <w:ind w:left="720" w:hanging="360"/>
-              <w:rPr>
-                <w:rFonts w:ascii="Times New Roman" w:cs="Times New Roman" w:eastAsia="Times New Roman" w:hAnsi="Times New Roman"/>
-                <w:u w:val="none"/>
-              </w:rPr>
-            </w:pPr>
-            <w:r>
-              <w:rPr>
-                <w:rFonts w:ascii="Times New Roman" w:cs="Times New Roman" w:eastAsia="Times New Roman" w:hAnsi="Times New Roman"/>
-                <w:rtl w:val="0"/>
-              </w:rPr>
-              <w:t xml:space="preserve">Require analysis and development</w:t>
-            </w:r>
-          </w:p>
-          <w:p>
-            <w:pPr>
-              <w:numPr>
-                <w:ilvl w:val="1"/>
-                <w:numId w:val="3"/>
-              </w:numPr>
-              <w:ind w:left="1440" w:hanging="360"/>
-              <w:rPr>
-                <w:rFonts w:ascii="Times New Roman" w:cs="Times New Roman" w:eastAsia="Times New Roman" w:hAnsi="Times New Roman"/>
-              </w:rPr>
-            </w:pPr>
-            <w:r>
-              <w:rPr>
-                <w:rFonts w:ascii="Times New Roman" w:cs="Times New Roman" w:eastAsia="Times New Roman" w:hAnsi="Times New Roman"/>
-                <w:rtl w:val="0"/>
-              </w:rPr>
-              <w:t xml:space="preserve">user requirements</w:t>
-            </w:r>
-          </w:p>
-          <w:p>
-            <w:pPr>
-              <w:numPr>
-                <w:ilvl w:val="1"/>
-                <w:numId w:val="3"/>
-              </w:numPr>
-              <w:ind w:left="1440" w:hanging="360"/>
-              <w:rPr>
-                <w:rFonts w:ascii="Times New Roman" w:cs="Times New Roman" w:eastAsia="Times New Roman" w:hAnsi="Times New Roman"/>
-              </w:rPr>
-            </w:pPr>
-            <w:r>
-              <w:rPr>
-                <w:rFonts w:ascii="Times New Roman" w:cs="Times New Roman" w:eastAsia="Times New Roman" w:hAnsi="Times New Roman"/>
-                <w:rtl w:val="0"/>
-              </w:rPr>
-              <w:t xml:space="preserve">functional requirements</w:t>
-            </w:r>
-          </w:p>
-          <w:p>
-            <w:pPr>
-              <w:numPr>
-                <w:ilvl w:val="2"/>
-                <w:numId w:val="3"/>
-              </w:numPr>
-              <w:ind w:left="2160" w:hanging="360"/>
-              <w:rPr>
-                <w:rFonts w:ascii="Times New Roman" w:cs="Times New Roman" w:eastAsia="Times New Roman" w:hAnsi="Times New Roman"/>
-              </w:rPr>
-            </w:pPr>
-            <w:r>
-              <w:rPr>
-                <w:rFonts w:ascii="Times New Roman" w:cs="Times New Roman" w:eastAsia="Times New Roman" w:hAnsi="Times New Roman"/>
-                <w:highlight w:val="white"/>
-                <w:rtl w:val="0"/>
-              </w:rPr>
-              <w:t xml:space="preserve">“Consider using proto-persona.  ”</w:t>
-            </w:r>
-          </w:p>
-          <w:p>
-            <w:pPr>
-              <w:numPr>
-                <w:ilvl w:val="2"/>
-                <w:numId w:val="3"/>
-              </w:numPr>
-              <w:ind w:left="2160" w:hanging="360"/>
-              <w:rPr>
-                <w:rFonts w:ascii="Times New Roman" w:cs="Times New Roman" w:eastAsia="Times New Roman" w:hAnsi="Times New Roman"/>
-                <w:highlight w:val="white"/>
-                <w:u w:val="none"/>
-              </w:rPr>
-            </w:pPr>
-            <w:r>
-              <w:rPr>
-                <w:rFonts w:ascii="Times New Roman" w:cs="Times New Roman" w:eastAsia="Times New Roman" w:hAnsi="Times New Roman"/>
-                <w:highlight w:val="white"/>
-                <w:rtl w:val="0"/>
-              </w:rPr>
-              <w:t xml:space="preserve">“Don't forget that you will have different categories of users. </w:t>
-            </w:r>
-            <w:r>
-              <w:rPr>
-                <w:rFonts w:ascii="Lato" w:cs="Lato" w:eastAsia="Lato" w:hAnsi="Lato"/>
-                <w:color w:val="2d3b45"/>
-                <w:highlight w:val="white"/>
+              <w:rPr>
+                <w:rFonts w:ascii="Times New Roman" w:cs="Times New Roman" w:eastAsia="Times New Roman" w:hAnsi="Times New Roman"/>
+              </w:rPr>
+            </w:pPr>
+            <w:r>
+              <w:rPr>
+                <w:rFonts w:ascii="Times New Roman" w:cs="Times New Roman" w:eastAsia="Times New Roman" w:hAnsi="Times New Roman"/>
+                <w:rtl w:val="0"/>
+              </w:rPr>
+              <w:t xml:space="preserve"> Ahmad Saleem Mirza: features list, case study and user story</w:t>
+            </w:r>
+          </w:p>
+          <w:p>
+            <w:pPr>
+              <w:rPr>
+                <w:rFonts w:ascii="Times New Roman" w:cs="Times New Roman" w:eastAsia="Times New Roman" w:hAnsi="Times New Roman"/>
+              </w:rPr>
+            </w:pPr>
+            <w:r>
+              <w:rPr>
+                <w:rFonts w:ascii="Times New Roman" w:cs="Times New Roman" w:eastAsia="Times New Roman" w:hAnsi="Times New Roman"/>
+                <w:rtl w:val="0"/>
+              </w:rPr>
+              <w:t xml:space="preserve"> Ruby Yu: class diagram, case study and user story</w:t>
+            </w:r>
+          </w:p>
+          <w:p>
+            <w:pPr>
+              <w:rPr>
+                <w:rFonts w:ascii="Times New Roman" w:cs="Times New Roman" w:eastAsia="Times New Roman" w:hAnsi="Times New Roman"/>
+              </w:rPr>
+            </w:pPr>
+            <w:r>
+              <w:rPr>
+                <w:rFonts w:ascii="Times New Roman" w:cs="Times New Roman" w:eastAsia="Times New Roman" w:hAnsi="Times New Roman"/>
+                <w:rtl w:val="0"/>
+              </w:rPr>
+              <w:t xml:space="preserve"> Bennett Witt: features list, class diagram and case study</w:t>
+            </w:r>
+          </w:p>
+          <w:p>
+            <w:pPr>
+              <w:rPr>
+                <w:rFonts w:ascii="Times New Roman" w:cs="Times New Roman" w:eastAsia="Times New Roman" w:hAnsi="Times New Roman"/>
+              </w:rPr>
+            </w:pPr>
+            <w:r>
+              <w:rPr>
+                <w:rFonts w:ascii="Times New Roman" w:cs="Times New Roman" w:eastAsia="Times New Roman" w:hAnsi="Times New Roman"/>
+                <w:rtl w:val="0"/>
+              </w:rPr>
+              <w:t xml:space="preserve">Nelson Ngumo: </w:t>
+            </w:r>
+          </w:p>
+          <w:p>
+            <w:pPr>
+              <w:rPr>
+                <w:rFonts w:ascii="Times New Roman" w:cs="Times New Roman" w:eastAsia="Times New Roman" w:hAnsi="Times New Roman"/>
+              </w:rPr>
+            </w:pPr>
+            <w:r>
+              <w:rPr>
+                <w:rFonts w:ascii="Times New Roman" w:cs="Times New Roman" w:eastAsia="Times New Roman" w:hAnsi="Times New Roman"/>
                 <w:rtl w:val="0"/>
               </w:rPr>
               <w:t xml:space="preserve"> </w:t>
             </w:r>
-            <w:r>
-              <w:rPr>
-                <w:rFonts w:ascii="Times New Roman" w:cs="Times New Roman" w:eastAsia="Times New Roman" w:hAnsi="Times New Roman"/>
-                <w:highlight w:val="white"/>
-                <w:rtl w:val="0"/>
-              </w:rPr>
-              <w:t xml:space="preserve">”</w:t>
-            </w:r>
-            <w:r>
-              <w:rPr>
-                <w:rtl w:val="0"/>
-              </w:rPr>
-            </w:r>
-          </w:p>
-          <w:p>
-            <w:pPr>
-              <w:numPr>
-                <w:ilvl w:val="1"/>
-                <w:numId w:val="3"/>
-              </w:numPr>
-              <w:ind w:left="1440" w:hanging="360"/>
-              <w:rPr>
-                <w:rFonts w:ascii="Times New Roman" w:cs="Times New Roman" w:eastAsia="Times New Roman" w:hAnsi="Times New Roman"/>
-              </w:rPr>
-            </w:pPr>
-            <w:r>
-              <w:rPr>
-                <w:rFonts w:ascii="Times New Roman" w:cs="Times New Roman" w:eastAsia="Times New Roman" w:hAnsi="Times New Roman"/>
-                <w:rtl w:val="0"/>
-              </w:rPr>
-              <w:t xml:space="preserve">non-fucntional requirements</w:t>
-            </w:r>
-          </w:p>
-          <w:p>
-            <w:pPr>
-              <w:numPr>
-                <w:ilvl w:val="0"/>
-                <w:numId w:val="3"/>
-              </w:numPr>
-              <w:ind w:left="720" w:hanging="360"/>
-              <w:rPr>
-                <w:rFonts w:ascii="Times New Roman" w:cs="Times New Roman" w:eastAsia="Times New Roman" w:hAnsi="Times New Roman"/>
-                <w:color w:val="666666"/>
-              </w:rPr>
-            </w:pPr>
-            <w:r>
-              <w:rPr>
-                <w:rFonts w:ascii="Times New Roman" w:cs="Times New Roman" w:eastAsia="Times New Roman" w:hAnsi="Times New Roman"/>
-                <w:color w:val="666666"/>
-                <w:rtl w:val="0"/>
-              </w:rPr>
-              <w:t xml:space="preserve">Use case diagram and descriptions</w:t>
-            </w:r>
-          </w:p>
-          <w:p>
-            <w:pPr>
-              <w:numPr>
-                <w:ilvl w:val="1"/>
-                <w:numId w:val="3"/>
-              </w:numPr>
-              <w:ind w:left="1440" w:hanging="360"/>
-              <w:rPr>
-                <w:rFonts w:ascii="Times New Roman" w:cs="Times New Roman" w:eastAsia="Times New Roman" w:hAnsi="Times New Roman"/>
-                <w:color w:val="666666"/>
-              </w:rPr>
-            </w:pPr>
-            <w:r>
-              <w:rPr>
-                <w:rFonts w:ascii="Times New Roman" w:cs="Times New Roman" w:eastAsia="Times New Roman" w:hAnsi="Times New Roman"/>
-                <w:color w:val="666666"/>
-                <w:rtl w:val="0"/>
-              </w:rPr>
-              <w:t xml:space="preserve">use case diagram</w:t>
-            </w:r>
-          </w:p>
-          <w:p>
-            <w:pPr>
-              <w:numPr>
-                <w:ilvl w:val="1"/>
-                <w:numId w:val="3"/>
-              </w:numPr>
-              <w:ind w:left="1440" w:hanging="360"/>
-              <w:rPr>
-                <w:rFonts w:ascii="Times New Roman" w:cs="Times New Roman" w:eastAsia="Times New Roman" w:hAnsi="Times New Roman"/>
-                <w:color w:val="666666"/>
-              </w:rPr>
-            </w:pPr>
-            <w:r>
-              <w:rPr>
-                <w:rFonts w:ascii="Times New Roman" w:cs="Times New Roman" w:eastAsia="Times New Roman" w:hAnsi="Times New Roman"/>
-                <w:color w:val="666666"/>
-                <w:rtl w:val="0"/>
-              </w:rPr>
-              <w:t xml:space="preserve">detailed text</w:t>
-            </w:r>
-          </w:p>
-          <w:p>
-            <w:pPr>
-              <w:ind w:left="1440" w:firstLine="0"/>
-              <w:rPr>
-                <w:rFonts w:ascii="Times New Roman" w:cs="Times New Roman" w:eastAsia="Times New Roman" w:hAnsi="Times New Roman"/>
-                <w:color w:val="666666"/>
-              </w:rPr>
-            </w:pPr>
-            <w:r>
-              <w:rPr>
-                <w:rtl w:val="0"/>
-              </w:rPr>
-            </w:r>
-          </w:p>
-          <w:p>
-            <w:pPr>
-              <w:ind w:left="0" w:firstLine="0"/>
-              <w:rPr>
-                <w:rFonts w:ascii="Times New Roman" w:cs="Times New Roman" w:eastAsia="Times New Roman" w:hAnsi="Times New Roman"/>
-                <w:color w:val="666666"/>
-              </w:rPr>
-            </w:pPr>
-            <w:r>
-              <w:rPr>
-                <w:rFonts w:ascii="Times New Roman" w:cs="Times New Roman" w:eastAsia="Times New Roman" w:hAnsi="Times New Roman"/>
-                <w:color w:val="666666"/>
-                <w:rtl w:val="0"/>
-              </w:rPr>
-              <w:t xml:space="preserve">Note: focus on 1. and 2. and have a draft of 3. </w:t>
-            </w:r>
-          </w:p>
-          <w:p>
-            <w:pPr>
-              <w:ind w:left="0" w:firstLine="0"/>
-              <w:rPr>
-                <w:rFonts w:ascii="Times New Roman" w:cs="Times New Roman" w:eastAsia="Times New Roman" w:hAnsi="Times New Roman"/>
-                <w:color w:val="666666"/>
-              </w:rPr>
-            </w:pPr>
-            <w:r>
-              <w:rPr>
-                <w:rFonts w:ascii="Times New Roman" w:cs="Times New Roman" w:eastAsia="Times New Roman" w:hAnsi="Times New Roman"/>
-                <w:color w:val="666666"/>
-                <w:rtl w:val="0"/>
-              </w:rPr>
-              <w:t xml:space="preserve">Submission format: “</w:t>
-            </w:r>
-            <w:r>
-              <w:rPr>
-                <w:rFonts w:ascii="Times New Roman" w:cs="Times New Roman" w:eastAsia="Times New Roman" w:hAnsi="Times New Roman"/>
-                <w:b w:val="1"/>
-                <w:color w:val="2d3b45"/>
-                <w:highlight w:val="white"/>
-                <w:rtl w:val="0"/>
-              </w:rPr>
-              <w:t xml:space="preserve">In addition to the pdf, </w:t>
-            </w:r>
-            <w:r>
-              <w:rPr>
-                <w:rFonts w:ascii="Times New Roman" w:cs="Times New Roman" w:eastAsia="Times New Roman" w:hAnsi="Times New Roman"/>
-                <w:color w:val="2d3b45"/>
-                <w:highlight w:val="white"/>
-                <w:rtl w:val="0"/>
-              </w:rPr>
-              <w:t xml:space="preserve">update your project README.md to include the details of the requirements and ensure that it is committed to your repo and pushed upstream by the end of the due date (I would suggest you create a</w:t>
-            </w:r>
-            <w:r>
-              <w:rPr>
-                <w:rFonts w:ascii="Times New Roman" w:cs="Times New Roman" w:eastAsia="Times New Roman" w:hAnsi="Times New Roman"/>
-                <w:b w:val="1"/>
-                <w:color w:val="2d3b45"/>
-                <w:highlight w:val="white"/>
-                <w:rtl w:val="0"/>
-              </w:rPr>
-              <w:t xml:space="preserve"> Requirements Engineering</w:t>
-            </w:r>
-            <w:r>
-              <w:rPr>
-                <w:rFonts w:ascii="Times New Roman" w:cs="Times New Roman" w:eastAsia="Times New Roman" w:hAnsi="Times New Roman"/>
-                <w:color w:val="2d3b45"/>
-                <w:highlight w:val="white"/>
-                <w:rtl w:val="0"/>
-              </w:rPr>
-              <w:t xml:space="preserve"> branch). This will be reviewed, and feedback will be provided to you.  ”</w:t>
-            </w:r>
+          </w:p>
+          <w:p>
+            <w:pPr>
+              <w:rPr>
+                <w:rFonts w:ascii="Times New Roman" w:cs="Times New Roman" w:eastAsia="Times New Roman" w:hAnsi="Times New Roman"/>
+              </w:rPr>
+            </w:pPr>
             <w:r>
               <w:rPr>
                 <w:rtl w:val="0"/>
@@ -1890,7 +1767,20 @@
                 <w:b w:val="1"/>
                 <w:rtl w:val="0"/>
               </w:rPr>
-              <w:t xml:space="preserve">Individual capacity</w:t>
+              <w:t xml:space="preserve">Potential risks</w:t>
+            </w:r>
+          </w:p>
+          <w:p>
+            <w:pPr>
+              <w:rPr>
+                <w:rFonts w:ascii="Times New Roman" w:cs="Times New Roman" w:eastAsia="Times New Roman" w:hAnsi="Times New Roman"/>
+                <w:b w:val="1"/>
+              </w:rPr>
+            </w:pPr>
+            <w:r>
+              <w:rPr>
+                <w:rtl w:val="0"/>
+              </w:rPr>
             </w:r>
           </w:p>
         </w:tc>
@@ -1898,59 +1788,42 @@
           <w:tcPr/>
           <w:p>
             <w:pPr>
-              <w:rPr>
-                <w:rFonts w:ascii="Times New Roman" w:cs="Times New Roman" w:eastAsia="Times New Roman" w:hAnsi="Times New Roman"/>
-              </w:rPr>
-            </w:pPr>
-            <w:r>
-              <w:rPr>
-                <w:rFonts w:ascii="Times New Roman" w:cs="Times New Roman" w:eastAsia="Times New Roman" w:hAnsi="Times New Roman"/>
-                <w:rtl w:val="0"/>
-              </w:rPr>
-              <w:t xml:space="preserve"> Member 1</w:t>
-            </w:r>
-          </w:p>
-          <w:p>
-            <w:pPr>
-              <w:rPr>
-                <w:rFonts w:ascii="Times New Roman" w:cs="Times New Roman" w:eastAsia="Times New Roman" w:hAnsi="Times New Roman"/>
-              </w:rPr>
-            </w:pPr>
-            <w:r>
-              <w:rPr>
-                <w:rFonts w:ascii="Times New Roman" w:cs="Times New Roman" w:eastAsia="Times New Roman" w:hAnsi="Times New Roman"/>
-                <w:rtl w:val="0"/>
-              </w:rPr>
-              <w:t xml:space="preserve"> Member 2</w:t>
-            </w:r>
-          </w:p>
-          <w:p>
-            <w:pPr>
-              <w:rPr>
-                <w:rFonts w:ascii="Times New Roman" w:cs="Times New Roman" w:eastAsia="Times New Roman" w:hAnsi="Times New Roman"/>
-              </w:rPr>
-            </w:pPr>
-            <w:r>
-              <w:rPr>
-                <w:rFonts w:ascii="Times New Roman" w:cs="Times New Roman" w:eastAsia="Times New Roman" w:hAnsi="Times New Roman"/>
-                <w:rtl w:val="0"/>
-              </w:rPr>
-              <w:t xml:space="preserve"> Member 3</w:t>
-            </w:r>
-          </w:p>
-          <w:p>
-            <w:pPr>
-              <w:rPr>
-                <w:rFonts w:ascii="Times New Roman" w:cs="Times New Roman" w:eastAsia="Times New Roman" w:hAnsi="Times New Roman"/>
-              </w:rPr>
-            </w:pPr>
-            <w:r>
-              <w:rPr>
-                <w:rFonts w:ascii="Times New Roman" w:cs="Times New Roman" w:eastAsia="Times New Roman" w:hAnsi="Times New Roman"/>
-                <w:rtl w:val="0"/>
-              </w:rPr>
-              <w:t xml:space="preserve"> </w:t>
-            </w:r>
+              <w:numPr>
+                <w:ilvl w:val="0"/>
+                <w:numId w:val="4"/>
+              </w:numPr>
+              <w:ind w:left="720" w:hanging="360"/>
+              <w:rPr>
+                <w:rFonts w:ascii="Times New Roman" w:cs="Times New Roman" w:eastAsia="Times New Roman" w:hAnsi="Times New Roman"/>
+                <w:u w:val="none"/>
+              </w:rPr>
+            </w:pPr>
+            <w:r>
+              <w:rPr>
+                <w:rFonts w:ascii="Times New Roman" w:cs="Times New Roman" w:eastAsia="Times New Roman" w:hAnsi="Times New Roman"/>
+                <w:rtl w:val="0"/>
+              </w:rPr>
+              <w:t xml:space="preserve">Having different &amp; a lot of ideas </w:t>
+            </w:r>
+          </w:p>
+        </w:tc>
+      </w:tr>
+      <w:tr>
+        <w:trPr>
+          <w:cantSplit w:val="0"/>
+          <w:tblHeader w:val="0"/>
+        </w:trPr>
+        <w:tc>
+          <w:tcPr>
+            <w:shd w:fill="fffae6" w:val="clear"/>
+          </w:tcPr>
+          <w:p>
+            <w:pPr>
+              <w:rPr>
+                <w:rFonts w:ascii="Times New Roman" w:cs="Times New Roman" w:eastAsia="Times New Roman" w:hAnsi="Times New Roman"/>
+                <w:b w:val="1"/>
+              </w:rPr>
+            </w:pPr>
             <w:sdt>
               <w:sdtPr>
                 <w:tag w:val="goog_rdk_0"/>
@@ -1962,9 +1835,10 @@
             <w:r>
               <w:rPr>
                 <w:rFonts w:ascii="Times New Roman" w:cs="Times New Roman" w:eastAsia="Times New Roman" w:hAnsi="Times New Roman"/>
-                <w:rtl w:val="0"/>
-              </w:rPr>
-              <w:t xml:space="preserve">Member 4</w:t>
+                <w:b w:val="1"/>
+                <w:rtl w:val="0"/>
+              </w:rPr>
+              <w:t xml:space="preserve">Mitigations</w:t>
             </w:r>
             <w:commentRangeEnd w:id="0"/>
             <w:r>
@@ -1974,45 +1848,6 @@
               <w:rPr>
                 <w:rtl w:val="0"/>
               </w:rPr>
-            </w:r>
-          </w:p>
-          <w:p>
-            <w:pPr>
-              <w:rPr>
-                <w:rFonts w:ascii="Times New Roman" w:cs="Times New Roman" w:eastAsia="Times New Roman" w:hAnsi="Times New Roman"/>
-              </w:rPr>
-            </w:pPr>
-            <w:r>
-              <w:rPr>
-                <w:rtl w:val="0"/>
-              </w:rPr>
-            </w:r>
-          </w:p>
-        </w:tc>
-      </w:tr>
-      <w:tr>
-        <w:trPr>
-          <w:cantSplit w:val="0"/>
-          <w:tblHeader w:val="0"/>
-        </w:trPr>
-        <w:tc>
-          <w:tcPr>
-            <w:shd w:fill="fffae6" w:val="clear"/>
-          </w:tcPr>
-          <w:p>
-            <w:pPr>
-              <w:rPr>
-                <w:rFonts w:ascii="Times New Roman" w:cs="Times New Roman" w:eastAsia="Times New Roman" w:hAnsi="Times New Roman"/>
-                <w:b w:val="1"/>
-              </w:rPr>
-            </w:pPr>
-            <w:r>
-              <w:rPr>
-                <w:rFonts w:ascii="Times New Roman" w:cs="Times New Roman" w:eastAsia="Times New Roman" w:hAnsi="Times New Roman"/>
-                <w:b w:val="1"/>
-                <w:rtl w:val="0"/>
-              </w:rPr>
-              <w:t xml:space="preserve">Potential risks</w:t>
             </w:r>
           </w:p>
           <w:p>
@@ -2035,87 +1870,7 @@
             <w:pPr>
               <w:numPr>
                 <w:ilvl w:val="0"/>
-                <w:numId w:val="4"/>
-              </w:numPr>
-              <w:ind w:left="720" w:hanging="360"/>
-              <w:rPr>
-                <w:rFonts w:ascii="Times New Roman" w:cs="Times New Roman" w:eastAsia="Times New Roman" w:hAnsi="Times New Roman"/>
-                <w:u w:val="none"/>
-              </w:rPr>
-            </w:pPr>
-            <w:r>
-              <w:rPr>
-                <w:rFonts w:ascii="Times New Roman" w:cs="Times New Roman" w:eastAsia="Times New Roman" w:hAnsi="Times New Roman"/>
-                <w:rtl w:val="0"/>
-              </w:rPr>
-              <w:t xml:space="preserve">Having different &amp; a lot of ideas </w:t>
-            </w:r>
-          </w:p>
-        </w:tc>
-      </w:tr>
-      <w:tr>
-        <w:trPr>
-          <w:cantSplit w:val="0"/>
-          <w:tblHeader w:val="0"/>
-        </w:trPr>
-        <w:tc>
-          <w:tcPr>
-            <w:shd w:fill="fffae6" w:val="clear"/>
-          </w:tcPr>
-          <w:p>
-            <w:pPr>
-              <w:rPr>
-                <w:rFonts w:ascii="Times New Roman" w:cs="Times New Roman" w:eastAsia="Times New Roman" w:hAnsi="Times New Roman"/>
-                <w:b w:val="1"/>
-              </w:rPr>
-            </w:pPr>
-            <w:sdt>
-              <w:sdtPr>
-                <w:tag w:val="goog_rdk_1"/>
-              </w:sdtPr>
-              <w:sdtContent>
-                <w:commentRangeStart w:id="1"/>
-              </w:sdtContent>
-            </w:sdt>
-            <w:r>
-              <w:rPr>
-                <w:rFonts w:ascii="Times New Roman" w:cs="Times New Roman" w:eastAsia="Times New Roman" w:hAnsi="Times New Roman"/>
-                <w:b w:val="1"/>
-                <w:rtl w:val="0"/>
-              </w:rPr>
-              <w:t xml:space="preserve">Mitigations</w:t>
-            </w:r>
-            <w:commentRangeEnd w:id="1"/>
-            <w:r>
-              <w:commentReference w:id="1"/>
-            </w:r>
-            <w:r>
-              <w:rPr>
-                <w:rtl w:val="0"/>
-              </w:rPr>
-            </w:r>
-          </w:p>
-          <w:p>
-            <w:pPr>
-              <w:rPr>
-                <w:rFonts w:ascii="Times New Roman" w:cs="Times New Roman" w:eastAsia="Times New Roman" w:hAnsi="Times New Roman"/>
-                <w:b w:val="1"/>
-              </w:rPr>
-            </w:pPr>
-            <w:r>
-              <w:rPr>
-                <w:rtl w:val="0"/>
-              </w:rPr>
-            </w:r>
-          </w:p>
-        </w:tc>
-        <w:tc>
-          <w:tcPr/>
-          <w:p>
-            <w:pPr>
-              <w:numPr>
-                <w:ilvl w:val="0"/>
-                <w:numId w:val="2"/>
+                <w:numId w:val="3"/>
               </w:numPr>
               <w:ind w:left="720" w:hanging="360"/>
               <w:rPr>
@@ -2214,7 +1969,7 @@
       <w:pPr>
         <w:numPr>
           <w:ilvl w:val="0"/>
-          <w:numId w:val="1"/>
+          <w:numId w:val="2"/>
         </w:numPr>
         <w:ind w:left="720" w:hanging="360"/>
         <w:rPr>
@@ -2242,7 +1997,7 @@
       <w:pPr>
         <w:numPr>
           <w:ilvl w:val="0"/>
-          <w:numId w:val="1"/>
+          <w:numId w:val="2"/>
         </w:numPr>
         <w:ind w:left="720" w:hanging="360"/>
         <w:rPr>
@@ -2288,7 +2043,7 @@
 
 <file path=word/comments.xml><?xml version="1.0" encoding="utf-8"?>
 <w:comments xmlns:mc="http://schemas.openxmlformats.org/markup-compatibility/2006" xmlns:o="urn:schemas-microsoft-com:office:office" xmlns:r="http://schemas.openxmlformats.org/officeDocument/2006/relationships" xmlns:m="http://schemas.openxmlformats.org/officeDocument/2006/math" xmlns:v="urn:schemas-microsoft-com:vml" xmlns:wp="http://schemas.openxmlformats.org/drawingml/2006/wordprocessingDrawing" xmlns:w10="urn:schemas-microsoft-com:office:word" xmlns:w="http://schemas.openxmlformats.org/wordprocessingml/2006/main" xmlns:wne="http://schemas.microsoft.com/office/word/2006/wordml" xmlns:sl="http://schemas.openxmlformats.org/schemaLibrary/2006/main" xmlns:a="http://schemas.openxmlformats.org/drawingml/2006/main" xmlns:pic="http://schemas.openxmlformats.org/drawingml/2006/picture" xmlns:c="http://schemas.openxmlformats.org/drawingml/2006/chart" xmlns:lc="http://schemas.openxmlformats.org/drawingml/2006/lockedCanvas" xmlns:dgm="http://schemas.openxmlformats.org/drawingml/2006/diagram" xmlns:wps="http://schemas.microsoft.com/office/word/2010/wordprocessingShape" xmlns:wpg="http://schemas.microsoft.com/office/word/2010/wordprocessingGroup" xmlns:w14="http://schemas.microsoft.com/office/word/2010/wordml" xmlns:w15="http://schemas.microsoft.com/office/word/2012/wordml">
-  <w:comment w:author="Xiruruby Yu" w:id="1" w:date="2024-02-02T04:53:31Z">
+  <w:comment w:author="Xiruruby Yu" w:id="0" w:date="2024-02-02T04:53:31Z">
     <w:p>
       <w:pPr>
         <w:keepNext w:val="0"/>
@@ -2339,64 +2094,12 @@
       </w:r>
     </w:p>
   </w:comment>
-  <w:comment w:author="Xiruruby Yu" w:id="0" w:date="2024-02-02T04:59:15Z">
-    <w:p>
-      <w:pPr>
-        <w:keepNext w:val="0"/>
-        <w:keepLines w:val="0"/>
-        <w:pageBreakBefore w:val="0"/>
-        <w:widowControl w:val="0"/>
-        <w:pBdr>
-          <w:top w:space="0" w:sz="0" w:val="nil"/>
-          <w:left w:space="0" w:sz="0" w:val="nil"/>
-          <w:bottom w:space="0" w:sz="0" w:val="nil"/>
-          <w:right w:space="0" w:sz="0" w:val="nil"/>
-          <w:between w:space="0" w:sz="0" w:val="nil"/>
-        </w:pBdr>
-        <w:shd w:fill="auto" w:val="clear"/>
-        <w:spacing w:after="0" w:before="0" w:line="240" w:lineRule="auto"/>
-        <w:ind w:left="0" w:right="0" w:firstLine="0"/>
-        <w:jc w:val="left"/>
-        <w:rPr>
-          <w:rFonts w:ascii="Arial" w:cs="Arial" w:eastAsia="Arial" w:hAnsi="Arial"/>
-          <w:b w:val="0"/>
-          <w:i w:val="0"/>
-          <w:smallCaps w:val="0"/>
-          <w:strike w:val="0"/>
-          <w:color w:val="000000"/>
-          <w:sz w:val="22"/>
-          <w:szCs w:val="22"/>
-          <w:u w:val="none"/>
-          <w:shd w:fill="auto" w:val="clear"/>
-          <w:vertAlign w:val="baseline"/>
-        </w:rPr>
-      </w:pPr>
-      <w:r>
-        <w:rPr>
-          <w:rFonts w:ascii="Arial" w:cs="Arial" w:eastAsia="Arial" w:hAnsi="Arial"/>
-          <w:b w:val="0"/>
-          <w:i w:val="0"/>
-          <w:smallCaps w:val="0"/>
-          <w:strike w:val="0"/>
-          <w:color w:val="000000"/>
-          <w:sz w:val="22"/>
-          <w:szCs w:val="22"/>
-          <w:u w:val="none"/>
-          <w:shd w:fill="auto" w:val="clear"/>
-          <w:vertAlign w:val="baseline"/>
-          <w:rtl w:val="0"/>
-        </w:rPr>
-        <w:t xml:space="preserve">I guess we will do them together? as it is a planning job concerns everyone. and maybe we can decide who do 3.a, 3.b and upload use cases to github by rolling dices.</w:t>
-      </w:r>
-    </w:p>
-  </w:comment>
 </w:comments>
 </file>
 
 <file path=word/commentsExtended.xml><?xml version="1.0" encoding="utf-8"?>
 <w15:commentsEx xmlns:mc="http://schemas.openxmlformats.org/markup-compatibility/2006" xmlns:o="urn:schemas-microsoft-com:office:office" xmlns:r="http://schemas.openxmlformats.org/officeDocument/2006/relationships" xmlns:m="http://schemas.openxmlformats.org/officeDocument/2006/math" xmlns:v="urn:schemas-microsoft-com:vml" xmlns:wp="http://schemas.openxmlformats.org/drawingml/2006/wordprocessingDrawing" xmlns:w10="urn:schemas-microsoft-com:office:word" xmlns:w="http://schemas.openxmlformats.org/wordprocessingml/2006/main" xmlns:wne="http://schemas.microsoft.com/office/word/2006/wordml" xmlns:sl="http://schemas.openxmlformats.org/schemaLibrary/2006/main" xmlns:a="http://schemas.openxmlformats.org/drawingml/2006/main" xmlns:pic="http://schemas.openxmlformats.org/drawingml/2006/picture" xmlns:c="http://schemas.openxmlformats.org/drawingml/2006/chart" xmlns:lc="http://schemas.openxmlformats.org/drawingml/2006/lockedCanvas" xmlns:dgm="http://schemas.openxmlformats.org/drawingml/2006/diagram" xmlns:wps="http://schemas.microsoft.com/office/word/2010/wordprocessingShape" xmlns:wpg="http://schemas.microsoft.com/office/word/2010/wordprocessingGroup" xmlns:w14="http://schemas.microsoft.com/office/word/2010/wordml" xmlns:w15="http://schemas.microsoft.com/office/word/2012/wordml">
-  <w15:commentEx w15:paraId="0000005C" w15:done="0"/>
-  <w15:commentEx w15:paraId="0000005D" w15:done="0"/>
+  <w15:commentEx w15:paraId="00000053" w15:done="0"/>
 </w15:commentsEx>
 </file>
 
@@ -2412,6 +2115,116 @@
         <w:ind w:left="720" w:hanging="360"/>
       </w:pPr>
       <w:rPr>
+        <w:u w:val="none"/>
+      </w:rPr>
+    </w:lvl>
+    <w:lvl w:ilvl="1">
+      <w:start w:val="1"/>
+      <w:numFmt w:val="bullet"/>
+      <w:lvlText w:val="○"/>
+      <w:lvlJc w:val="left"/>
+      <w:pPr>
+        <w:ind w:left="1440" w:hanging="360"/>
+      </w:pPr>
+      <w:rPr>
+        <w:u w:val="none"/>
+      </w:rPr>
+    </w:lvl>
+    <w:lvl w:ilvl="2">
+      <w:start w:val="1"/>
+      <w:numFmt w:val="bullet"/>
+      <w:lvlText w:val="■"/>
+      <w:lvlJc w:val="left"/>
+      <w:pPr>
+        <w:ind w:left="2160" w:hanging="360"/>
+      </w:pPr>
+      <w:rPr>
+        <w:u w:val="none"/>
+      </w:rPr>
+    </w:lvl>
+    <w:lvl w:ilvl="3">
+      <w:start w:val="1"/>
+      <w:numFmt w:val="bullet"/>
+      <w:lvlText w:val="●"/>
+      <w:lvlJc w:val="left"/>
+      <w:pPr>
+        <w:ind w:left="2880" w:hanging="360"/>
+      </w:pPr>
+      <w:rPr>
+        <w:u w:val="none"/>
+      </w:rPr>
+    </w:lvl>
+    <w:lvl w:ilvl="4">
+      <w:start w:val="1"/>
+      <w:numFmt w:val="bullet"/>
+      <w:lvlText w:val="○"/>
+      <w:lvlJc w:val="left"/>
+      <w:pPr>
+        <w:ind w:left="3600" w:hanging="360"/>
+      </w:pPr>
+      <w:rPr>
+        <w:u w:val="none"/>
+      </w:rPr>
+    </w:lvl>
+    <w:lvl w:ilvl="5">
+      <w:start w:val="1"/>
+      <w:numFmt w:val="bullet"/>
+      <w:lvlText w:val="■"/>
+      <w:lvlJc w:val="left"/>
+      <w:pPr>
+        <w:ind w:left="4320" w:hanging="360"/>
+      </w:pPr>
+      <w:rPr>
+        <w:u w:val="none"/>
+      </w:rPr>
+    </w:lvl>
+    <w:lvl w:ilvl="6">
+      <w:start w:val="1"/>
+      <w:numFmt w:val="bullet"/>
+      <w:lvlText w:val="●"/>
+      <w:lvlJc w:val="left"/>
+      <w:pPr>
+        <w:ind w:left="5040" w:hanging="360"/>
+      </w:pPr>
+      <w:rPr>
+        <w:u w:val="none"/>
+      </w:rPr>
+    </w:lvl>
+    <w:lvl w:ilvl="7">
+      <w:start w:val="1"/>
+      <w:numFmt w:val="bullet"/>
+      <w:lvlText w:val="○"/>
+      <w:lvlJc w:val="left"/>
+      <w:pPr>
+        <w:ind w:left="5760" w:hanging="360"/>
+      </w:pPr>
+      <w:rPr>
+        <w:u w:val="none"/>
+      </w:rPr>
+    </w:lvl>
+    <w:lvl w:ilvl="8">
+      <w:start w:val="1"/>
+      <w:numFmt w:val="bullet"/>
+      <w:lvlText w:val="■"/>
+      <w:lvlJc w:val="left"/>
+      <w:pPr>
+        <w:ind w:left="6480" w:hanging="360"/>
+      </w:pPr>
+      <w:rPr>
+        <w:u w:val="none"/>
+      </w:rPr>
+    </w:lvl>
+  </w:abstractNum>
+  <w:abstractNum w:abstractNumId="2">
+    <w:lvl w:ilvl="0">
+      <w:start w:val="1"/>
+      <w:numFmt w:val="bullet"/>
+      <w:lvlText w:val="●"/>
+      <w:lvlJc w:val="left"/>
+      <w:pPr>
+        <w:ind w:left="720" w:hanging="360"/>
+      </w:pPr>
+      <w:rPr>
         <w:rFonts w:ascii="Noto Sans Symbols" w:cs="Noto Sans Symbols" w:eastAsia="Noto Sans Symbols" w:hAnsi="Noto Sans Symbols"/>
         <w:sz w:val="20"/>
         <w:szCs w:val="20"/>
@@ -2527,116 +2340,6 @@
         <w:rFonts w:ascii="Noto Sans Symbols" w:cs="Noto Sans Symbols" w:eastAsia="Noto Sans Symbols" w:hAnsi="Noto Sans Symbols"/>
         <w:sz w:val="20"/>
         <w:szCs w:val="20"/>
-      </w:rPr>
-    </w:lvl>
-  </w:abstractNum>
-  <w:abstractNum w:abstractNumId="2">
-    <w:lvl w:ilvl="0">
-      <w:start w:val="1"/>
-      <w:numFmt w:val="decimal"/>
-      <w:lvlText w:val="%1."/>
-      <w:lvlJc w:val="left"/>
-      <w:pPr>
-        <w:ind w:left="720" w:hanging="360"/>
-      </w:pPr>
-      <w:rPr>
-        <w:u w:val="none"/>
-      </w:rPr>
-    </w:lvl>
-    <w:lvl w:ilvl="1">
-      <w:start w:val="1"/>
-      <w:numFmt w:val="lowerLetter"/>
-      <w:lvlText w:val="%2."/>
-      <w:lvlJc w:val="left"/>
-      <w:pPr>
-        <w:ind w:left="1440" w:hanging="360"/>
-      </w:pPr>
-      <w:rPr>
-        <w:u w:val="none"/>
-      </w:rPr>
-    </w:lvl>
-    <w:lvl w:ilvl="2">
-      <w:start w:val="1"/>
-      <w:numFmt w:val="lowerRoman"/>
-      <w:lvlText w:val="%3."/>
-      <w:lvlJc w:val="right"/>
-      <w:pPr>
-        <w:ind w:left="2160" w:hanging="360"/>
-      </w:pPr>
-      <w:rPr>
-        <w:u w:val="none"/>
-      </w:rPr>
-    </w:lvl>
-    <w:lvl w:ilvl="3">
-      <w:start w:val="1"/>
-      <w:numFmt w:val="decimal"/>
-      <w:lvlText w:val="%4."/>
-      <w:lvlJc w:val="left"/>
-      <w:pPr>
-        <w:ind w:left="2880" w:hanging="360"/>
-      </w:pPr>
-      <w:rPr>
-        <w:u w:val="none"/>
-      </w:rPr>
-    </w:lvl>
-    <w:lvl w:ilvl="4">
-      <w:start w:val="1"/>
-      <w:numFmt w:val="lowerLetter"/>
-      <w:lvlText w:val="%5."/>
-      <w:lvlJc w:val="left"/>
-      <w:pPr>
-        <w:ind w:left="3600" w:hanging="360"/>
-      </w:pPr>
-      <w:rPr>
-        <w:u w:val="none"/>
-      </w:rPr>
-    </w:lvl>
-    <w:lvl w:ilvl="5">
-      <w:start w:val="1"/>
-      <w:numFmt w:val="lowerRoman"/>
-      <w:lvlText w:val="%6."/>
-      <w:lvlJc w:val="right"/>
-      <w:pPr>
-        <w:ind w:left="4320" w:hanging="360"/>
-      </w:pPr>
-      <w:rPr>
-        <w:u w:val="none"/>
-      </w:rPr>
-    </w:lvl>
-    <w:lvl w:ilvl="6">
-      <w:start w:val="1"/>
-      <w:numFmt w:val="decimal"/>
-      <w:lvlText w:val="%7."/>
-      <w:lvlJc w:val="left"/>
-      <w:pPr>
-        <w:ind w:left="5040" w:hanging="360"/>
-      </w:pPr>
-      <w:rPr>
-        <w:u w:val="none"/>
-      </w:rPr>
-    </w:lvl>
-    <w:lvl w:ilvl="7">
-      <w:start w:val="1"/>
-      <w:numFmt w:val="lowerLetter"/>
-      <w:lvlText w:val="%8."/>
-      <w:lvlJc w:val="left"/>
-      <w:pPr>
-        <w:ind w:left="5760" w:hanging="360"/>
-      </w:pPr>
-      <w:rPr>
-        <w:u w:val="none"/>
-      </w:rPr>
-    </w:lvl>
-    <w:lvl w:ilvl="8">
-      <w:start w:val="1"/>
-      <w:numFmt w:val="lowerRoman"/>
-      <w:lvlText w:val="%9."/>
-      <w:lvlJc w:val="right"/>
-      <w:pPr>
-        <w:ind w:left="6480" w:hanging="360"/>
-      </w:pPr>
-      <w:rPr>
-        <w:u w:val="none"/>
       </w:rPr>
     </w:lvl>
   </w:abstractNum>
@@ -3785,7 +3488,7 @@
 
 <file path=customXML/item1.xml><?xml version="1.0" encoding="utf-8"?>
 <go:gDocsCustomXmlDataStorage xmlns:go="http://customooxmlschemas.google.com/" xmlns:r="http://schemas.openxmlformats.org/officeDocument/2006/relationships" uri="GoogleDocsCustomDataVersion2">
-  <go:docsCustomData xmlns:go="http://customooxmlschemas.google.com/" roundtripDataSignature="AMtx7mj8i0J5pJB9bnnNpbdiS3LWa/JpFg==">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</go:docsCustomData>
+  <go:docsCustomData xmlns:go="http://customooxmlschemas.google.com/" roundtripDataSignature="AMtx7mgZp7rC9OXUTosJtcof9GFgHv/aoA==">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</go:docsCustomData>
 </go:gDocsCustomXmlDataStorage>
 </file>
 

</xml_diff>